<commit_message>
comentarios en el codigo
</commit_message>
<xml_diff>
--- a/subastas_clase/anotaciones.docx
+++ b/subastas_clase/anotaciones.docx
@@ -3571,6 +3571,335 @@
         </w:rPr>
         <w:t>&gt;&gt;&gt;</w:t>
       </w:r>
+    </w:p>
+    <w:p>
+      <w:pPr>
+        <w:rPr>
+          <w:rFonts w:cstheme="minorHAnsi"/>
+          <w:sz w:val="24"/>
+          <w:szCs w:val="24"/>
+        </w:rPr>
+      </w:pPr>
+      <w:r>
+        <w:rPr>
+          <w:rFonts w:cstheme="minorHAnsi"/>
+          <w:sz w:val="24"/>
+          <w:szCs w:val="24"/>
+        </w:rPr>
+        <w:br w:type="page"/>
+      </w:r>
+    </w:p>
+    <w:p>
+      <w:pPr>
+        <w:rPr>
+          <w:rFonts w:cstheme="minorHAnsi"/>
+          <w:sz w:val="24"/>
+          <w:szCs w:val="24"/>
+        </w:rPr>
+      </w:pPr>
+      <w:r>
+        <w:rPr>
+          <w:rFonts w:cstheme="minorHAnsi"/>
+          <w:sz w:val="24"/>
+          <w:szCs w:val="24"/>
+        </w:rPr>
+        <w:lastRenderedPageBreak/>
+        <w:t>Probando las operaciones:</w:t>
+      </w:r>
+    </w:p>
+    <w:p>
+      <w:pPr>
+        <w:rPr>
+          <w:rFonts w:cstheme="minorHAnsi"/>
+          <w:sz w:val="24"/>
+          <w:szCs w:val="24"/>
+        </w:rPr>
+      </w:pPr>
+      <w:r>
+        <w:rPr>
+          <w:rFonts w:cstheme="minorHAnsi"/>
+          <w:sz w:val="24"/>
+          <w:szCs w:val="24"/>
+        </w:rPr>
+        <w:t>POST</w:t>
+      </w:r>
+    </w:p>
+    <w:p>
+      <w:pPr>
+        <w:rPr>
+          <w:rFonts w:cstheme="minorHAnsi"/>
+          <w:sz w:val="24"/>
+          <w:szCs w:val="24"/>
+        </w:rPr>
+      </w:pPr>
+      <w:r>
+        <w:rPr>
+          <w:rFonts w:cstheme="minorHAnsi"/>
+          <w:sz w:val="24"/>
+          <w:szCs w:val="24"/>
+        </w:rPr>
+        <w:t>{</w:t>
+      </w:r>
+    </w:p>
+    <w:p>
+      <w:pPr>
+        <w:rPr>
+          <w:rFonts w:cstheme="minorHAnsi"/>
+          <w:sz w:val="24"/>
+          <w:szCs w:val="24"/>
+        </w:rPr>
+      </w:pPr>
+      <w:r>
+        <w:rPr>
+          <w:rFonts w:cstheme="minorHAnsi"/>
+          <w:sz w:val="24"/>
+          <w:szCs w:val="24"/>
+        </w:rPr>
+        <w:t xml:space="preserve">    "titulo": "Mouse Logitech",</w:t>
+      </w:r>
+    </w:p>
+    <w:p>
+      <w:pPr>
+        <w:rPr>
+          <w:rFonts w:cstheme="minorHAnsi"/>
+          <w:sz w:val="24"/>
+          <w:szCs w:val="24"/>
+        </w:rPr>
+      </w:pPr>
+      <w:r>
+        <w:rPr>
+          <w:rFonts w:cstheme="minorHAnsi"/>
+          <w:sz w:val="24"/>
+          <w:szCs w:val="24"/>
+        </w:rPr>
+        <w:t xml:space="preserve">    "</w:t>
+      </w:r>
+      <w:proofErr w:type="spellStart"/>
+      <w:r>
+        <w:rPr>
+          <w:rFonts w:cstheme="minorHAnsi"/>
+          <w:sz w:val="24"/>
+          <w:szCs w:val="24"/>
+        </w:rPr>
+        <w:t>descripcion</w:t>
+      </w:r>
+      <w:proofErr w:type="spellEnd"/>
+      <w:r>
+        <w:rPr>
+          <w:rFonts w:cstheme="minorHAnsi"/>
+          <w:sz w:val="24"/>
+          <w:szCs w:val="24"/>
+        </w:rPr>
+        <w:t>": "Mouse inalámbrico con receptor USB",</w:t>
+      </w:r>
+    </w:p>
+    <w:p>
+      <w:pPr>
+        <w:rPr>
+          <w:rFonts w:cstheme="minorHAnsi"/>
+          <w:sz w:val="24"/>
+          <w:szCs w:val="24"/>
+        </w:rPr>
+      </w:pPr>
+      <w:r>
+        <w:rPr>
+          <w:rFonts w:cstheme="minorHAnsi"/>
+          <w:sz w:val="24"/>
+          <w:szCs w:val="24"/>
+        </w:rPr>
+        <w:t xml:space="preserve">    "</w:t>
+      </w:r>
+      <w:proofErr w:type="spellStart"/>
+      <w:r>
+        <w:rPr>
+          <w:rFonts w:cstheme="minorHAnsi"/>
+          <w:sz w:val="24"/>
+          <w:szCs w:val="24"/>
+        </w:rPr>
+        <w:t>precio_inicial</w:t>
+      </w:r>
+      <w:proofErr w:type="spellEnd"/>
+      <w:r>
+        <w:rPr>
+          <w:rFonts w:cstheme="minorHAnsi"/>
+          <w:sz w:val="24"/>
+          <w:szCs w:val="24"/>
+        </w:rPr>
+        <w:t>": "2500.00",</w:t>
+      </w:r>
+    </w:p>
+    <w:p>
+      <w:pPr>
+        <w:rPr>
+          <w:rFonts w:cstheme="minorHAnsi"/>
+          <w:sz w:val="24"/>
+          <w:szCs w:val="24"/>
+        </w:rPr>
+      </w:pPr>
+      <w:r>
+        <w:rPr>
+          <w:rFonts w:cstheme="minorHAnsi"/>
+          <w:sz w:val="24"/>
+          <w:szCs w:val="24"/>
+        </w:rPr>
+        <w:t xml:space="preserve">    "</w:t>
+      </w:r>
+      <w:proofErr w:type="spellStart"/>
+      <w:r>
+        <w:rPr>
+          <w:rFonts w:cstheme="minorHAnsi"/>
+          <w:sz w:val="24"/>
+          <w:szCs w:val="24"/>
+        </w:rPr>
+        <w:t>categorias</w:t>
+      </w:r>
+      <w:proofErr w:type="spellEnd"/>
+      <w:r>
+        <w:rPr>
+          <w:rFonts w:cstheme="minorHAnsi"/>
+          <w:sz w:val="24"/>
+          <w:szCs w:val="24"/>
+        </w:rPr>
+        <w:t>": [1]</w:t>
+      </w:r>
+    </w:p>
+    <w:p>
+      <w:pPr>
+        <w:rPr>
+          <w:rFonts w:cstheme="minorHAnsi"/>
+          <w:sz w:val="24"/>
+          <w:szCs w:val="24"/>
+        </w:rPr>
+      </w:pPr>
+      <w:r>
+        <w:rPr>
+          <w:rFonts w:cstheme="minorHAnsi"/>
+          <w:sz w:val="24"/>
+          <w:szCs w:val="24"/>
+        </w:rPr>
+        <w:t>}</w:t>
+      </w:r>
+    </w:p>
+    <w:p>
+      <w:pPr>
+        <w:rPr>
+          <w:rFonts w:cstheme="minorHAnsi"/>
+          <w:sz w:val="24"/>
+          <w:szCs w:val="24"/>
+        </w:rPr>
+      </w:pPr>
+    </w:p>
+    <w:p>
+      <w:pPr>
+        <w:rPr>
+          <w:rFonts w:cstheme="minorHAnsi"/>
+          <w:sz w:val="24"/>
+          <w:szCs w:val="24"/>
+        </w:rPr>
+      </w:pPr>
+      <w:r>
+        <w:rPr>
+          <w:rFonts w:cstheme="minorHAnsi"/>
+          <w:sz w:val="24"/>
+          <w:szCs w:val="24"/>
+        </w:rPr>
+        <w:t>PUT</w:t>
+      </w:r>
+    </w:p>
+    <w:p>
+      <w:pPr>
+        <w:rPr>
+          <w:rFonts w:cstheme="minorHAnsi"/>
+          <w:sz w:val="24"/>
+          <w:szCs w:val="24"/>
+        </w:rPr>
+      </w:pPr>
+      <w:r>
+        <w:rPr>
+          <w:rFonts w:cstheme="minorHAnsi"/>
+          <w:sz w:val="24"/>
+          <w:szCs w:val="24"/>
+        </w:rPr>
+        <w:t>{</w:t>
+      </w:r>
+    </w:p>
+    <w:p>
+      <w:pPr>
+        <w:rPr>
+          <w:rFonts w:cstheme="minorHAnsi"/>
+          <w:sz w:val="24"/>
+          <w:szCs w:val="24"/>
+        </w:rPr>
+      </w:pPr>
+      <w:r>
+        <w:rPr>
+          <w:rFonts w:cstheme="minorHAnsi"/>
+          <w:sz w:val="24"/>
+          <w:szCs w:val="24"/>
+        </w:rPr>
+        <w:t xml:space="preserve">  "titulo": "Nuevo título",</w:t>
+      </w:r>
+    </w:p>
+    <w:p>
+      <w:pPr>
+        <w:rPr>
+          <w:rFonts w:cstheme="minorHAnsi"/>
+          <w:sz w:val="24"/>
+          <w:szCs w:val="24"/>
+        </w:rPr>
+      </w:pPr>
+      <w:r>
+        <w:rPr>
+          <w:rFonts w:cstheme="minorHAnsi"/>
+          <w:sz w:val="24"/>
+          <w:szCs w:val="24"/>
+        </w:rPr>
+        <w:t xml:space="preserve">  "</w:t>
+      </w:r>
+      <w:proofErr w:type="spellStart"/>
+      <w:r>
+        <w:rPr>
+          <w:rFonts w:cstheme="minorHAnsi"/>
+          <w:sz w:val="24"/>
+          <w:szCs w:val="24"/>
+        </w:rPr>
+        <w:t>precio_inicial</w:t>
+      </w:r>
+      <w:proofErr w:type="spellEnd"/>
+      <w:r>
+        <w:rPr>
+          <w:rFonts w:cstheme="minorHAnsi"/>
+          <w:sz w:val="24"/>
+          <w:szCs w:val="24"/>
+        </w:rPr>
+        <w:t>": 123.45</w:t>
+      </w:r>
+    </w:p>
+    <w:p>
+      <w:pPr>
+        <w:rPr>
+          <w:rFonts w:cstheme="minorHAnsi"/>
+          <w:sz w:val="24"/>
+          <w:szCs w:val="24"/>
+        </w:rPr>
+      </w:pPr>
+      <w:r>
+        <w:rPr>
+          <w:rFonts w:cstheme="minorHAnsi"/>
+          <w:sz w:val="24"/>
+          <w:szCs w:val="24"/>
+        </w:rPr>
+        <w:t>}</w:t>
+      </w:r>
+    </w:p>
+    <w:p>
+      <w:pPr>
+        <w:rPr>
+          <w:rFonts w:cstheme="minorHAnsi"/>
+          <w:sz w:val="24"/>
+          <w:szCs w:val="24"/>
+        </w:rPr>
+      </w:pPr>
     </w:p>
     <w:sectPr>
       <w:pgSz w:w="11906" w:h="16838"/>

</xml_diff>